<commit_message>
adding new chapter 23, Right Hand.
</commit_message>
<xml_diff>
--- a/BAB-22-DZIKIR-DAN-DOA.docx
+++ b/BAB-22-DZIKIR-DAN-DOA.docx
@@ -3492,6 +3492,148 @@
           <w:lang w:val="id-ID"/>
         </w:rPr>
       </w:pPr>
+      <w:r>
+        <w:rPr>
+          <w:noProof/>
+        </w:rPr>
+        <w:drawing>
+          <wp:anchor distT="0" distB="0" distL="114300" distR="114300" simplePos="0" relativeHeight="252001280" behindDoc="0" locked="0" layoutInCell="1" allowOverlap="1" wp14:anchorId="65A7495F" wp14:editId="5DB69CB3">
+            <wp:simplePos x="0" y="0"/>
+            <wp:positionH relativeFrom="column">
+              <wp:posOffset>1449070</wp:posOffset>
+            </wp:positionH>
+            <wp:positionV relativeFrom="paragraph">
+              <wp:posOffset>164465</wp:posOffset>
+            </wp:positionV>
+            <wp:extent cx="1666875" cy="1071880"/>
+            <wp:effectExtent l="0" t="0" r="9525" b="0"/>
+            <wp:wrapNone/>
+            <wp:docPr id="27" name="Picture 27"/>
+            <wp:cNvGraphicFramePr>
+              <a:graphicFrameLocks xmlns:a="http://schemas.openxmlformats.org/drawingml/2006/main" noChangeAspect="1"/>
+            </wp:cNvGraphicFramePr>
+            <a:graphic xmlns:a="http://schemas.openxmlformats.org/drawingml/2006/main">
+              <a:graphicData uri="http://schemas.openxmlformats.org/drawingml/2006/picture">
+                <pic:pic xmlns:pic="http://schemas.openxmlformats.org/drawingml/2006/picture">
+                  <pic:nvPicPr>
+                    <pic:cNvPr id="0" name="Picture 6"/>
+                    <pic:cNvPicPr>
+                      <a:picLocks noChangeAspect="1" noChangeArrowheads="1"/>
+                    </pic:cNvPicPr>
+                  </pic:nvPicPr>
+                  <pic:blipFill rotWithShape="1">
+                    <a:blip r:embed="rId23" cstate="print">
+                      <a:extLst>
+                        <a:ext uri="{28A0092B-C50C-407E-A947-70E740481C1C}">
+                          <a14:useLocalDpi xmlns:a14="http://schemas.microsoft.com/office/drawing/2010/main" val="0"/>
+                        </a:ext>
+                      </a:extLst>
+                    </a:blip>
+                    <a:srcRect l="23383" t="8209" r="12438" b="29851"/>
+                    <a:stretch/>
+                  </pic:blipFill>
+                  <pic:spPr bwMode="auto">
+                    <a:xfrm>
+                      <a:off x="0" y="0"/>
+                      <a:ext cx="1666875" cy="1071880"/>
+                    </a:xfrm>
+                    <a:prstGeom prst="rect">
+                      <a:avLst/>
+                    </a:prstGeom>
+                    <a:noFill/>
+                    <a:ln>
+                      <a:noFill/>
+                    </a:ln>
+                    <a:extLst>
+                      <a:ext uri="{53640926-AAD7-44D8-BBD7-CCE9431645EC}">
+                        <a14:shadowObscured xmlns:a14="http://schemas.microsoft.com/office/drawing/2010/main"/>
+                      </a:ext>
+                    </a:extLst>
+                  </pic:spPr>
+                </pic:pic>
+              </a:graphicData>
+            </a:graphic>
+            <wp14:sizeRelH relativeFrom="page">
+              <wp14:pctWidth>0</wp14:pctWidth>
+            </wp14:sizeRelH>
+            <wp14:sizeRelV relativeFrom="page">
+              <wp14:pctHeight>0</wp14:pctHeight>
+            </wp14:sizeRelV>
+          </wp:anchor>
+        </w:drawing>
+      </w:r>
+      <w:r>
+        <w:rPr>
+          <w:noProof/>
+        </w:rPr>
+        <w:drawing>
+          <wp:anchor distT="0" distB="0" distL="114300" distR="114300" simplePos="0" relativeHeight="251999232" behindDoc="0" locked="0" layoutInCell="1" allowOverlap="1" wp14:anchorId="198CC4EE" wp14:editId="486BABB6">
+            <wp:simplePos x="0" y="0"/>
+            <wp:positionH relativeFrom="column">
+              <wp:posOffset>-355600</wp:posOffset>
+            </wp:positionH>
+            <wp:positionV relativeFrom="paragraph">
+              <wp:posOffset>35560</wp:posOffset>
+            </wp:positionV>
+            <wp:extent cx="2282825" cy="1276350"/>
+            <wp:effectExtent l="0" t="0" r="3175" b="0"/>
+            <wp:wrapNone/>
+            <wp:docPr id="26" name="Picture 26"/>
+            <wp:cNvGraphicFramePr>
+              <a:graphicFrameLocks xmlns:a="http://schemas.openxmlformats.org/drawingml/2006/main" noChangeAspect="1"/>
+            </wp:cNvGraphicFramePr>
+            <a:graphic xmlns:a="http://schemas.openxmlformats.org/drawingml/2006/main">
+              <a:graphicData uri="http://schemas.openxmlformats.org/drawingml/2006/picture">
+                <pic:pic xmlns:pic="http://schemas.openxmlformats.org/drawingml/2006/picture">
+                  <pic:nvPicPr>
+                    <pic:cNvPr id="0" name="Picture 6"/>
+                    <pic:cNvPicPr>
+                      <a:picLocks noChangeAspect="1" noChangeArrowheads="1"/>
+                    </pic:cNvPicPr>
+                  </pic:nvPicPr>
+                  <pic:blipFill>
+                    <a:blip r:embed="rId24" cstate="print">
+                      <a:biLevel thresh="75000"/>
+                      <a:extLst>
+                        <a:ext uri="{28A0092B-C50C-407E-A947-70E740481C1C}">
+                          <a14:useLocalDpi xmlns:a14="http://schemas.microsoft.com/office/drawing/2010/main" val="0"/>
+                        </a:ext>
+                      </a:extLst>
+                    </a:blip>
+                    <a:stretch>
+                      <a:fillRect/>
+                    </a:stretch>
+                  </pic:blipFill>
+                  <pic:spPr bwMode="auto">
+                    <a:xfrm>
+                      <a:off x="0" y="0"/>
+                      <a:ext cx="2282825" cy="1276350"/>
+                    </a:xfrm>
+                    <a:prstGeom prst="rect">
+                      <a:avLst/>
+                    </a:prstGeom>
+                    <a:noFill/>
+                    <a:ln>
+                      <a:noFill/>
+                    </a:ln>
+                    <a:extLst>
+                      <a:ext uri="{53640926-AAD7-44D8-BBD7-CCE9431645EC}">
+                        <a14:shadowObscured xmlns:a14="http://schemas.microsoft.com/office/drawing/2010/main"/>
+                      </a:ext>
+                    </a:extLst>
+                  </pic:spPr>
+                </pic:pic>
+              </a:graphicData>
+            </a:graphic>
+            <wp14:sizeRelH relativeFrom="page">
+              <wp14:pctWidth>0</wp14:pctWidth>
+            </wp14:sizeRelH>
+            <wp14:sizeRelV relativeFrom="page">
+              <wp14:pctHeight>0</wp14:pctHeight>
+            </wp14:sizeRelV>
+          </wp:anchor>
+        </w:drawing>
+      </w:r>
     </w:p>
     <w:p>
       <w:pPr>
@@ -3781,8 +3923,6 @@
       <w:r>
         <w:t>?</w:t>
       </w:r>
-      <w:bookmarkStart w:id="0" w:name="_GoBack"/>
-      <w:bookmarkEnd w:id="0"/>
     </w:p>
     <w:p>
       <w:pPr>
@@ -3819,7 +3959,7 @@
                     </pic:cNvPicPr>
                   </pic:nvPicPr>
                   <pic:blipFill>
-                    <a:blip r:embed="rId23" cstate="print">
+                    <a:blip r:embed="rId25" cstate="print">
                       <a:extLst>
                         <a:ext uri="{28A0092B-C50C-407E-A947-70E740481C1C}">
                           <a14:useLocalDpi xmlns:a14="http://schemas.microsoft.com/office/drawing/2010/main" val="0"/>
@@ -4692,7 +4832,7 @@
                     </pic:cNvPicPr>
                   </pic:nvPicPr>
                   <pic:blipFill>
-                    <a:blip r:embed="rId24" cstate="print">
+                    <a:blip r:embed="rId26" cstate="print">
                       <a:extLst>
                         <a:ext uri="{28A0092B-C50C-407E-A947-70E740481C1C}">
                           <a14:useLocalDpi xmlns:a14="http://schemas.microsoft.com/office/drawing/2010/main" val="0"/>
@@ -4891,191 +5031,15 @@
         <w:rPr>
           <w:sz w:val="32"/>
           <w:szCs w:val="32"/>
-        </w:rPr>
-      </w:pPr>
-      <w:r>
-        <w:rPr>
-          <w:noProof/>
-          <w:sz w:val="32"/>
-          <w:szCs w:val="32"/>
-        </w:rPr>
-        <mc:AlternateContent>
-          <mc:Choice Requires="wps">
-            <w:drawing>
-              <wp:anchor distT="0" distB="0" distL="114300" distR="114300" simplePos="0" relativeHeight="251981824" behindDoc="0" locked="0" layoutInCell="1" allowOverlap="1" wp14:anchorId="45DE3EE4" wp14:editId="7A1F9B73">
-                <wp:simplePos x="0" y="0"/>
-                <wp:positionH relativeFrom="column">
-                  <wp:posOffset>41275</wp:posOffset>
-                </wp:positionH>
-                <wp:positionV relativeFrom="paragraph">
-                  <wp:posOffset>1489710</wp:posOffset>
-                </wp:positionV>
-                <wp:extent cx="571500" cy="1023620"/>
-                <wp:effectExtent l="0" t="0" r="19050" b="24130"/>
-                <wp:wrapNone/>
-                <wp:docPr id="43" name="Text Box 2"/>
-                <wp:cNvGraphicFramePr>
-                  <a:graphicFrameLocks xmlns:a="http://schemas.openxmlformats.org/drawingml/2006/main"/>
-                </wp:cNvGraphicFramePr>
-                <a:graphic xmlns:a="http://schemas.openxmlformats.org/drawingml/2006/main">
-                  <a:graphicData uri="http://schemas.microsoft.com/office/word/2010/wordprocessingShape">
-                    <wps:wsp>
-                      <wps:cNvSpPr txBox="1">
-                        <a:spLocks noChangeArrowheads="1"/>
-                      </wps:cNvSpPr>
-                      <wps:spPr bwMode="auto">
-                        <a:xfrm>
-                          <a:off x="0" y="0"/>
-                          <a:ext cx="571500" cy="1023620"/>
-                        </a:xfrm>
-                        <a:prstGeom prst="rect">
-                          <a:avLst/>
-                        </a:prstGeom>
-                        <a:solidFill>
-                          <a:srgbClr val="FFFFFF"/>
-                        </a:solidFill>
-                        <a:ln w="9525">
-                          <a:solidFill>
-                            <a:srgbClr val="000000"/>
-                          </a:solidFill>
-                          <a:miter lim="800000"/>
-                          <a:headEnd/>
-                          <a:tailEnd/>
-                        </a:ln>
-                      </wps:spPr>
-                      <wps:txbx>
-                        <w:txbxContent>
-                          <w:p>
-                            <w:pPr>
-                              <w:spacing w:after="0" w:line="240" w:lineRule="auto"/>
-                              <w:contextualSpacing/>
-                              <w:rPr>
-                                <w:rFonts w:ascii="Codystar" w:hAnsi="Codystar"/>
-                                <w:sz w:val="32"/>
-                              </w:rPr>
-                            </w:pPr>
-                            <w:r>
-                              <w:rPr>
-                                <w:rFonts w:ascii="Codystar" w:hAnsi="Codystar"/>
-                                <w:sz w:val="32"/>
-                              </w:rPr>
-                              <w:t>39</w:t>
-                            </w:r>
-                          </w:p>
-                          <w:p>
-                            <w:pPr>
-                              <w:pBdr>
-                                <w:bottom w:val="single" w:sz="6" w:space="1" w:color="auto"/>
-                              </w:pBdr>
-                              <w:spacing w:after="0" w:line="240" w:lineRule="auto"/>
-                              <w:contextualSpacing/>
-                              <w:rPr>
-                                <w:sz w:val="32"/>
-                              </w:rPr>
-                            </w:pPr>
-                            <w:r>
-                              <w:rPr>
-                                <w:rFonts w:ascii="Codystar" w:hAnsi="Codystar"/>
-                                <w:sz w:val="32"/>
-                              </w:rPr>
-                              <w:t>36</w:t>
-                            </w:r>
-                            <w:r>
-                              <w:rPr>
-                                <w:sz w:val="32"/>
-                              </w:rPr>
-                              <w:t xml:space="preserve"> -</w:t>
-                            </w:r>
-                          </w:p>
-                          <w:p>
-                            <w:pPr>
-                              <w:spacing w:after="0" w:line="240" w:lineRule="auto"/>
-                              <w:contextualSpacing/>
-                              <w:rPr>
-                                <w:sz w:val="32"/>
-                              </w:rPr>
-                            </w:pPr>
-                          </w:p>
-                        </w:txbxContent>
-                      </wps:txbx>
-                      <wps:bodyPr rot="0" vert="horz" wrap="square" lIns="91440" tIns="45720" rIns="91440" bIns="45720" anchor="t" anchorCtr="0">
-                        <a:noAutofit/>
-                      </wps:bodyPr>
-                    </wps:wsp>
-                  </a:graphicData>
-                </a:graphic>
-                <wp14:sizeRelH relativeFrom="page">
-                  <wp14:pctWidth>0</wp14:pctWidth>
-                </wp14:sizeRelH>
-                <wp14:sizeRelV relativeFrom="page">
-                  <wp14:pctHeight>0</wp14:pctHeight>
-                </wp14:sizeRelV>
-              </wp:anchor>
-            </w:drawing>
-          </mc:Choice>
-          <mc:Fallback>
-            <w:pict>
-              <v:shape id="_x0000_s1038" type="#_x0000_t202" style="position:absolute;margin-left:3.25pt;margin-top:117.3pt;width:45pt;height:80.6pt;z-index:251981824;visibility:visible;mso-wrap-style:square;mso-width-percent:0;mso-height-percent:0;mso-wrap-distance-left:9pt;mso-wrap-distance-top:0;mso-wrap-distance-right:9pt;mso-wrap-distance-bottom:0;mso-position-horizontal:absolute;mso-position-horizontal-relative:text;mso-position-vertical:absolute;mso-position-vertical-relative:text;mso-width-percent:0;mso-height-percent:0;mso-width-relative:page;mso-height-relative:page;v-text-anchor:top" o:gfxdata="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">
-                <v:textbox>
-                  <w:txbxContent>
-                    <w:p>
-                      <w:pPr>
-                        <w:spacing w:after="0" w:line="240" w:lineRule="auto"/>
-                        <w:contextualSpacing/>
-                        <w:rPr>
-                          <w:rFonts w:ascii="Codystar" w:hAnsi="Codystar"/>
-                          <w:sz w:val="32"/>
-                        </w:rPr>
-                      </w:pPr>
-                      <w:r>
-                        <w:rPr>
-                          <w:rFonts w:ascii="Codystar" w:hAnsi="Codystar"/>
-                          <w:sz w:val="32"/>
-                        </w:rPr>
-                        <w:t>39</w:t>
-                      </w:r>
-                    </w:p>
-                    <w:p>
-                      <w:pPr>
-                        <w:pBdr>
-                          <w:bottom w:val="single" w:sz="6" w:space="1" w:color="auto"/>
-                        </w:pBdr>
-                        <w:spacing w:after="0" w:line="240" w:lineRule="auto"/>
-                        <w:contextualSpacing/>
-                        <w:rPr>
-                          <w:sz w:val="32"/>
-                        </w:rPr>
-                      </w:pPr>
-                      <w:r>
-                        <w:rPr>
-                          <w:rFonts w:ascii="Codystar" w:hAnsi="Codystar"/>
-                          <w:sz w:val="32"/>
-                        </w:rPr>
-                        <w:t>36</w:t>
-                      </w:r>
-                      <w:r>
-                        <w:rPr>
-                          <w:sz w:val="32"/>
-                        </w:rPr>
-                        <w:t xml:space="preserve"> -</w:t>
-                      </w:r>
-                    </w:p>
-                    <w:p>
-                      <w:pPr>
-                        <w:spacing w:after="0" w:line="240" w:lineRule="auto"/>
-                        <w:contextualSpacing/>
-                        <w:rPr>
-                          <w:sz w:val="32"/>
-                        </w:rPr>
-                      </w:pPr>
-                    </w:p>
-                  </w:txbxContent>
-                </v:textbox>
-              </v:shape>
-            </w:pict>
-          </mc:Fallback>
-        </mc:AlternateContent>
-      </w:r>
+          <w:lang w:val="id-ID"/>
+        </w:rPr>
+        <w:sectPr>
+          <w:pgSz w:w="16839" w:h="11907" w:orient="landscape" w:code="9"/>
+          <w:pgMar w:top="1134" w:right="1021" w:bottom="1134" w:left="1021" w:header="709" w:footer="709" w:gutter="0"/>
+          <w:cols w:num="2" w:space="708"/>
+          <w:docGrid w:linePitch="360"/>
+        </w:sectPr>
+      </w:pPr>
       <w:r>
         <w:rPr>
           <w:noProof/>
@@ -5174,7 +5138,11 @@
           </mc:Choice>
           <mc:Fallback>
             <w:pict>
-              <v:shape id="_x0000_s1039" type="#_x0000_t202" style="position:absolute;margin-left:122.5pt;margin-top:163pt;width:102pt;height:37.4pt;z-index:251982848;visibility:visible;mso-wrap-style:square;mso-width-percent:0;mso-height-percent:0;mso-wrap-distance-left:9pt;mso-wrap-distance-top:0;mso-wrap-distance-right:9pt;mso-wrap-distance-bottom:0;mso-position-horizontal:absolute;mso-position-horizontal-relative:text;mso-position-vertical:absolute;mso-position-vertical-relative:text;mso-width-percent:0;mso-height-percent:0;mso-width-relative:page;mso-height-relative:page;v-text-anchor:top" o:gfxdata="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">
+              <v:shapetype id="_x0000_t202" coordsize="21600,21600" o:spt="202" path="m,l,21600r21600,l21600,xe">
+                <v:stroke joinstyle="miter"/>
+                <v:path gradientshapeok="t" o:connecttype="rect"/>
+              </v:shapetype>
+              <v:shape id="_x0000_s1038" type="#_x0000_t202" style="position:absolute;margin-left:122.5pt;margin-top:163pt;width:102pt;height:37.4pt;z-index:251982848;visibility:visible;mso-wrap-style:square;mso-width-percent:0;mso-height-percent:0;mso-wrap-distance-left:9pt;mso-wrap-distance-top:0;mso-wrap-distance-right:9pt;mso-wrap-distance-bottom:0;mso-position-horizontal:absolute;mso-position-horizontal-relative:text;mso-position-vertical:absolute;mso-position-vertical-relative:text;mso-width-percent:0;mso-height-percent:0;mso-width-relative:page;mso-height-relative:page;v-text-anchor:top" o:gfxdata="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">
                 <v:textbox>
                   <w:txbxContent>
                     <w:p>
@@ -5193,324 +5161,6 @@
                           <w:sz w:val="32"/>
                         </w:rPr>
                         <w:t>39 – 29 =</w:t>
-                      </w:r>
-                    </w:p>
-                    <w:p>
-                      <w:pPr>
-                        <w:spacing w:after="0" w:line="240" w:lineRule="auto"/>
-                        <w:contextualSpacing/>
-                        <w:rPr>
-                          <w:sz w:val="32"/>
-                        </w:rPr>
-                      </w:pPr>
-                    </w:p>
-                  </w:txbxContent>
-                </v:textbox>
-              </v:shape>
-            </w:pict>
-          </mc:Fallback>
-        </mc:AlternateContent>
-      </w:r>
-      <w:r>
-        <w:rPr>
-          <w:noProof/>
-          <w:sz w:val="32"/>
-          <w:szCs w:val="32"/>
-        </w:rPr>
-        <mc:AlternateContent>
-          <mc:Choice Requires="wps">
-            <w:drawing>
-              <wp:anchor distT="0" distB="0" distL="114300" distR="114300" simplePos="0" relativeHeight="251983872" behindDoc="0" locked="0" layoutInCell="1" allowOverlap="1" wp14:anchorId="4D87FD81" wp14:editId="75152004">
-                <wp:simplePos x="0" y="0"/>
-                <wp:positionH relativeFrom="column">
-                  <wp:posOffset>758190</wp:posOffset>
-                </wp:positionH>
-                <wp:positionV relativeFrom="paragraph">
-                  <wp:posOffset>1489710</wp:posOffset>
-                </wp:positionV>
-                <wp:extent cx="571500" cy="1023620"/>
-                <wp:effectExtent l="0" t="0" r="19050" b="24130"/>
-                <wp:wrapNone/>
-                <wp:docPr id="62" name="Text Box 2"/>
-                <wp:cNvGraphicFramePr>
-                  <a:graphicFrameLocks xmlns:a="http://schemas.openxmlformats.org/drawingml/2006/main"/>
-                </wp:cNvGraphicFramePr>
-                <a:graphic xmlns:a="http://schemas.openxmlformats.org/drawingml/2006/main">
-                  <a:graphicData uri="http://schemas.microsoft.com/office/word/2010/wordprocessingShape">
-                    <wps:wsp>
-                      <wps:cNvSpPr txBox="1">
-                        <a:spLocks noChangeArrowheads="1"/>
-                      </wps:cNvSpPr>
-                      <wps:spPr bwMode="auto">
-                        <a:xfrm>
-                          <a:off x="0" y="0"/>
-                          <a:ext cx="571500" cy="1023620"/>
-                        </a:xfrm>
-                        <a:prstGeom prst="rect">
-                          <a:avLst/>
-                        </a:prstGeom>
-                        <a:solidFill>
-                          <a:srgbClr val="FFFFFF"/>
-                        </a:solidFill>
-                        <a:ln w="9525">
-                          <a:solidFill>
-                            <a:srgbClr val="000000"/>
-                          </a:solidFill>
-                          <a:miter lim="800000"/>
-                          <a:headEnd/>
-                          <a:tailEnd/>
-                        </a:ln>
-                      </wps:spPr>
-                      <wps:txbx>
-                        <w:txbxContent>
-                          <w:p>
-                            <w:pPr>
-                              <w:spacing w:after="0" w:line="240" w:lineRule="auto"/>
-                              <w:contextualSpacing/>
-                              <w:rPr>
-                                <w:rFonts w:ascii="Codystar" w:hAnsi="Codystar"/>
-                                <w:sz w:val="32"/>
-                              </w:rPr>
-                            </w:pPr>
-                            <w:r>
-                              <w:rPr>
-                                <w:rFonts w:ascii="Codystar" w:hAnsi="Codystar"/>
-                                <w:sz w:val="32"/>
-                              </w:rPr>
-                              <w:t>39</w:t>
-                            </w:r>
-                          </w:p>
-                          <w:p>
-                            <w:pPr>
-                              <w:pBdr>
-                                <w:bottom w:val="single" w:sz="6" w:space="1" w:color="auto"/>
-                              </w:pBdr>
-                              <w:spacing w:after="0" w:line="240" w:lineRule="auto"/>
-                              <w:contextualSpacing/>
-                              <w:rPr>
-                                <w:sz w:val="32"/>
-                              </w:rPr>
-                            </w:pPr>
-                            <w:r>
-                              <w:rPr>
-                                <w:rFonts w:ascii="Codystar" w:hAnsi="Codystar"/>
-                                <w:sz w:val="32"/>
-                              </w:rPr>
-                              <w:t>29</w:t>
-                            </w:r>
-                            <w:r>
-                              <w:rPr>
-                                <w:sz w:val="32"/>
-                              </w:rPr>
-                              <w:t xml:space="preserve"> -</w:t>
-                            </w:r>
-                          </w:p>
-                          <w:p>
-                            <w:pPr>
-                              <w:spacing w:after="0" w:line="240" w:lineRule="auto"/>
-                              <w:contextualSpacing/>
-                              <w:rPr>
-                                <w:sz w:val="32"/>
-                              </w:rPr>
-                            </w:pPr>
-                          </w:p>
-                        </w:txbxContent>
-                      </wps:txbx>
-                      <wps:bodyPr rot="0" vert="horz" wrap="square" lIns="91440" tIns="45720" rIns="91440" bIns="45720" anchor="t" anchorCtr="0">
-                        <a:noAutofit/>
-                      </wps:bodyPr>
-                    </wps:wsp>
-                  </a:graphicData>
-                </a:graphic>
-                <wp14:sizeRelH relativeFrom="page">
-                  <wp14:pctWidth>0</wp14:pctWidth>
-                </wp14:sizeRelH>
-                <wp14:sizeRelV relativeFrom="page">
-                  <wp14:pctHeight>0</wp14:pctHeight>
-                </wp14:sizeRelV>
-              </wp:anchor>
-            </w:drawing>
-          </mc:Choice>
-          <mc:Fallback>
-            <w:pict>
-              <v:shape id="_x0000_s1040" type="#_x0000_t202" style="position:absolute;margin-left:59.7pt;margin-top:117.3pt;width:45pt;height:80.6pt;z-index:251983872;visibility:visible;mso-wrap-style:square;mso-width-percent:0;mso-height-percent:0;mso-wrap-distance-left:9pt;mso-wrap-distance-top:0;mso-wrap-distance-right:9pt;mso-wrap-distance-bottom:0;mso-position-horizontal:absolute;mso-position-horizontal-relative:text;mso-position-vertical:absolute;mso-position-vertical-relative:text;mso-width-percent:0;mso-height-percent:0;mso-width-relative:page;mso-height-relative:page;v-text-anchor:top" o:gfxdata="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">
-                <v:textbox>
-                  <w:txbxContent>
-                    <w:p>
-                      <w:pPr>
-                        <w:spacing w:after="0" w:line="240" w:lineRule="auto"/>
-                        <w:contextualSpacing/>
-                        <w:rPr>
-                          <w:rFonts w:ascii="Codystar" w:hAnsi="Codystar"/>
-                          <w:sz w:val="32"/>
-                        </w:rPr>
-                      </w:pPr>
-                      <w:r>
-                        <w:rPr>
-                          <w:rFonts w:ascii="Codystar" w:hAnsi="Codystar"/>
-                          <w:sz w:val="32"/>
-                        </w:rPr>
-                        <w:t>39</w:t>
-                      </w:r>
-                    </w:p>
-                    <w:p>
-                      <w:pPr>
-                        <w:pBdr>
-                          <w:bottom w:val="single" w:sz="6" w:space="1" w:color="auto"/>
-                        </w:pBdr>
-                        <w:spacing w:after="0" w:line="240" w:lineRule="auto"/>
-                        <w:contextualSpacing/>
-                        <w:rPr>
-                          <w:sz w:val="32"/>
-                        </w:rPr>
-                      </w:pPr>
-                      <w:r>
-                        <w:rPr>
-                          <w:rFonts w:ascii="Codystar" w:hAnsi="Codystar"/>
-                          <w:sz w:val="32"/>
-                        </w:rPr>
-                        <w:t>29</w:t>
-                      </w:r>
-                      <w:r>
-                        <w:rPr>
-                          <w:sz w:val="32"/>
-                        </w:rPr>
-                        <w:t xml:space="preserve"> -</w:t>
-                      </w:r>
-                    </w:p>
-                    <w:p>
-                      <w:pPr>
-                        <w:spacing w:after="0" w:line="240" w:lineRule="auto"/>
-                        <w:contextualSpacing/>
-                        <w:rPr>
-                          <w:sz w:val="32"/>
-                        </w:rPr>
-                      </w:pPr>
-                    </w:p>
-                  </w:txbxContent>
-                </v:textbox>
-              </v:shape>
-            </w:pict>
-          </mc:Fallback>
-        </mc:AlternateContent>
-      </w:r>
-      <w:r>
-        <w:rPr>
-          <w:noProof/>
-          <w:sz w:val="32"/>
-          <w:szCs w:val="32"/>
-        </w:rPr>
-        <mc:AlternateContent>
-          <mc:Choice Requires="wps">
-            <w:drawing>
-              <wp:anchor distT="0" distB="0" distL="114300" distR="114300" simplePos="0" relativeHeight="251984896" behindDoc="0" locked="0" layoutInCell="1" allowOverlap="1" wp14:anchorId="1C13AC12" wp14:editId="39BCFF16">
-                <wp:simplePos x="0" y="0"/>
-                <wp:positionH relativeFrom="column">
-                  <wp:posOffset>1555750</wp:posOffset>
-                </wp:positionH>
-                <wp:positionV relativeFrom="paragraph">
-                  <wp:posOffset>1525905</wp:posOffset>
-                </wp:positionV>
-                <wp:extent cx="1295400" cy="474980"/>
-                <wp:effectExtent l="0" t="0" r="19050" b="20320"/>
-                <wp:wrapNone/>
-                <wp:docPr id="63" name="Text Box 2"/>
-                <wp:cNvGraphicFramePr>
-                  <a:graphicFrameLocks xmlns:a="http://schemas.openxmlformats.org/drawingml/2006/main"/>
-                </wp:cNvGraphicFramePr>
-                <a:graphic xmlns:a="http://schemas.openxmlformats.org/drawingml/2006/main">
-                  <a:graphicData uri="http://schemas.microsoft.com/office/word/2010/wordprocessingShape">
-                    <wps:wsp>
-                      <wps:cNvSpPr txBox="1">
-                        <a:spLocks noChangeArrowheads="1"/>
-                      </wps:cNvSpPr>
-                      <wps:spPr bwMode="auto">
-                        <a:xfrm>
-                          <a:off x="0" y="0"/>
-                          <a:ext cx="1295400" cy="474980"/>
-                        </a:xfrm>
-                        <a:prstGeom prst="rect">
-                          <a:avLst/>
-                        </a:prstGeom>
-                        <a:solidFill>
-                          <a:srgbClr val="FFFFFF"/>
-                        </a:solidFill>
-                        <a:ln w="9525">
-                          <a:solidFill>
-                            <a:srgbClr val="000000"/>
-                          </a:solidFill>
-                          <a:miter lim="800000"/>
-                          <a:headEnd/>
-                          <a:tailEnd/>
-                        </a:ln>
-                      </wps:spPr>
-                      <wps:txbx>
-                        <w:txbxContent>
-                          <w:p>
-                            <w:pPr>
-                              <w:pBdr>
-                                <w:bottom w:val="single" w:sz="6" w:space="1" w:color="auto"/>
-                              </w:pBdr>
-                              <w:spacing w:after="0" w:line="240" w:lineRule="auto"/>
-                              <w:contextualSpacing/>
-                              <w:rPr>
-                                <w:sz w:val="32"/>
-                              </w:rPr>
-                            </w:pPr>
-                            <w:r>
-                              <w:rPr>
-                                <w:sz w:val="32"/>
-                              </w:rPr>
-                              <w:t>39 – 36 =</w:t>
-                            </w:r>
-                          </w:p>
-                          <w:p>
-                            <w:pPr>
-                              <w:spacing w:after="0" w:line="240" w:lineRule="auto"/>
-                              <w:contextualSpacing/>
-                              <w:rPr>
-                                <w:sz w:val="32"/>
-                              </w:rPr>
-                            </w:pPr>
-                          </w:p>
-                        </w:txbxContent>
-                      </wps:txbx>
-                      <wps:bodyPr rot="0" vert="horz" wrap="square" lIns="91440" tIns="45720" rIns="91440" bIns="45720" anchor="t" anchorCtr="0">
-                        <a:noAutofit/>
-                      </wps:bodyPr>
-                    </wps:wsp>
-                  </a:graphicData>
-                </a:graphic>
-                <wp14:sizeRelH relativeFrom="page">
-                  <wp14:pctWidth>0</wp14:pctWidth>
-                </wp14:sizeRelH>
-                <wp14:sizeRelV relativeFrom="page">
-                  <wp14:pctHeight>0</wp14:pctHeight>
-                </wp14:sizeRelV>
-              </wp:anchor>
-            </w:drawing>
-          </mc:Choice>
-          <mc:Fallback>
-            <w:pict>
-              <v:shape id="_x0000_s1041" type="#_x0000_t202" style="position:absolute;margin-left:122.5pt;margin-top:120.15pt;width:102pt;height:37.4pt;z-index:251984896;visibility:visible;mso-wrap-style:square;mso-width-percent:0;mso-height-percent:0;mso-wrap-distance-left:9pt;mso-wrap-distance-top:0;mso-wrap-distance-right:9pt;mso-wrap-distance-bottom:0;mso-position-horizontal:absolute;mso-position-horizontal-relative:text;mso-position-vertical:absolute;mso-position-vertical-relative:text;mso-width-percent:0;mso-height-percent:0;mso-width-relative:page;mso-height-relative:page;v-text-anchor:top" o:gfxdata="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">
-                <v:textbox>
-                  <w:txbxContent>
-                    <w:p>
-                      <w:pPr>
-                        <w:pBdr>
-                          <w:bottom w:val="single" w:sz="6" w:space="1" w:color="auto"/>
-                        </w:pBdr>
-                        <w:spacing w:after="0" w:line="240" w:lineRule="auto"/>
-                        <w:contextualSpacing/>
-                        <w:rPr>
-                          <w:sz w:val="32"/>
-                        </w:rPr>
-                      </w:pPr>
-                      <w:r>
-                        <w:rPr>
-                          <w:sz w:val="32"/>
-                        </w:rPr>
-                        <w:t>39 – 36 =</w:t>
                       </w:r>
                     </w:p>
                     <w:p>
@@ -5559,7 +5209,7 @@
                     </pic:cNvPicPr>
                   </pic:nvPicPr>
                   <pic:blipFill>
-                    <a:blip r:embed="rId25" cstate="print">
+                    <a:blip r:embed="rId27" cstate="print">
                       <a:extLst>
                         <a:ext uri="{28A0092B-C50C-407E-A947-70E740481C1C}">
                           <a14:useLocalDpi xmlns:a14="http://schemas.microsoft.com/office/drawing/2010/main" val="0"/>
@@ -5630,7 +5280,7 @@
                     </pic:cNvPicPr>
                   </pic:nvPicPr>
                   <pic:blipFill>
-                    <a:blip r:embed="rId25" cstate="print">
+                    <a:blip r:embed="rId27" cstate="print">
                       <a:extLst>
                         <a:ext uri="{28A0092B-C50C-407E-A947-70E740481C1C}">
                           <a14:useLocalDpi xmlns:a14="http://schemas.microsoft.com/office/drawing/2010/main" val="0"/>
@@ -6533,7 +6183,7 @@
                     </pic:cNvPicPr>
                   </pic:nvPicPr>
                   <pic:blipFill>
-                    <a:blip r:embed="rId25" cstate="print">
+                    <a:blip r:embed="rId27" cstate="print">
                       <a:extLst>
                         <a:ext uri="{28A0092B-C50C-407E-A947-70E740481C1C}">
                           <a14:useLocalDpi xmlns:a14="http://schemas.microsoft.com/office/drawing/2010/main" val="0"/>
@@ -6604,7 +6254,7 @@
                     </pic:cNvPicPr>
                   </pic:nvPicPr>
                   <pic:blipFill>
-                    <a:blip r:embed="rId25" cstate="print">
+                    <a:blip r:embed="rId27" cstate="print">
                       <a:extLst>
                         <a:ext uri="{28A0092B-C50C-407E-A947-70E740481C1C}">
                           <a14:useLocalDpi xmlns:a14="http://schemas.microsoft.com/office/drawing/2010/main" val="0"/>
@@ -6650,8 +6300,10 @@
           <w:sz w:val="32"/>
           <w:szCs w:val="32"/>
         </w:rPr>
-        <w:t xml:space="preserve">       </w:t>
-      </w:r>
+        <w:t xml:space="preserve">      </w:t>
+      </w:r>
+      <w:bookmarkStart w:id="0" w:name="_GoBack"/>
+      <w:bookmarkEnd w:id="0"/>
     </w:p>
     <w:p>
       <w:pPr>
@@ -6659,21 +6311,7 @@
         <w:rPr>
           <w:sz w:val="32"/>
           <w:szCs w:val="32"/>
-        </w:rPr>
-        <w:sectPr>
-          <w:pgSz w:w="16839" w:h="11907" w:orient="landscape" w:code="9"/>
-          <w:pgMar w:top="1134" w:right="1021" w:bottom="1134" w:left="1021" w:header="709" w:footer="709" w:gutter="0"/>
-          <w:cols w:num="2" w:space="708"/>
-          <w:docGrid w:linePitch="360"/>
-        </w:sectPr>
-      </w:pPr>
-    </w:p>
-    <w:p>
-      <w:pPr>
-        <w:spacing w:line="480" w:lineRule="auto"/>
-        <w:rPr>
-          <w:sz w:val="32"/>
-          <w:szCs w:val="32"/>
+          <w:lang w:val="id-ID"/>
         </w:rPr>
       </w:pPr>
       <w:r>
@@ -6686,7 +6324,7 @@
         <mc:AlternateContent>
           <mc:Choice Requires="wps">
             <w:drawing>
-              <wp:anchor distT="0" distB="0" distL="114300" distR="114300" simplePos="0" relativeHeight="251992064" behindDoc="0" locked="0" layoutInCell="1" allowOverlap="1">
+              <wp:anchor distT="0" distB="0" distL="114300" distR="114300" simplePos="0" relativeHeight="251992064" behindDoc="0" locked="0" layoutInCell="1" allowOverlap="1" wp14:anchorId="5AE21B36" wp14:editId="2F3AD058">
                 <wp:simplePos x="0" y="0"/>
                 <wp:positionH relativeFrom="column">
                   <wp:posOffset>1204216</wp:posOffset>
@@ -6747,76 +6385,6 @@
             </w:pict>
           </mc:Fallback>
         </mc:AlternateContent>
-      </w:r>
-      <w:r>
-        <w:rPr>
-          <w:noProof/>
-          <w:sz w:val="32"/>
-          <w:szCs w:val="32"/>
-        </w:rPr>
-        <w:drawing>
-          <wp:anchor distT="0" distB="0" distL="114300" distR="114300" simplePos="0" relativeHeight="251991040" behindDoc="0" locked="0" layoutInCell="1" allowOverlap="1">
-            <wp:simplePos x="0" y="0"/>
-            <wp:positionH relativeFrom="column">
-              <wp:posOffset>4808</wp:posOffset>
-            </wp:positionH>
-            <wp:positionV relativeFrom="paragraph">
-              <wp:posOffset>-328203</wp:posOffset>
-            </wp:positionV>
-            <wp:extent cx="9405257" cy="6994566"/>
-            <wp:effectExtent l="0" t="0" r="5715" b="0"/>
-            <wp:wrapNone/>
-            <wp:docPr id="37" name="Picture 37"/>
-            <wp:cNvGraphicFramePr>
-              <a:graphicFrameLocks xmlns:a="http://schemas.openxmlformats.org/drawingml/2006/main" noChangeAspect="1"/>
-            </wp:cNvGraphicFramePr>
-            <a:graphic xmlns:a="http://schemas.openxmlformats.org/drawingml/2006/main">
-              <a:graphicData uri="http://schemas.openxmlformats.org/drawingml/2006/picture">
-                <pic:pic xmlns:pic="http://schemas.openxmlformats.org/drawingml/2006/picture">
-                  <pic:nvPicPr>
-                    <pic:cNvPr id="0" name="puzzle-hard.jpg"/>
-                    <pic:cNvPicPr/>
-                  </pic:nvPicPr>
-                  <pic:blipFill>
-                    <a:blip r:embed="rId26">
-                      <a:extLst>
-                        <a:ext uri="{28A0092B-C50C-407E-A947-70E740481C1C}">
-                          <a14:useLocalDpi xmlns:a14="http://schemas.microsoft.com/office/drawing/2010/main" val="0"/>
-                        </a:ext>
-                      </a:extLst>
-                    </a:blip>
-                    <a:stretch>
-                      <a:fillRect/>
-                    </a:stretch>
-                  </pic:blipFill>
-                  <pic:spPr bwMode="auto">
-                    <a:xfrm>
-                      <a:off x="0" y="0"/>
-                      <a:ext cx="9405257" cy="6994566"/>
-                    </a:xfrm>
-                    <a:prstGeom prst="rect">
-                      <a:avLst/>
-                    </a:prstGeom>
-                    <a:ln>
-                      <a:noFill/>
-                    </a:ln>
-                    <a:extLst>
-                      <a:ext uri="{53640926-AAD7-44D8-BBD7-CCE9431645EC}">
-                        <a14:shadowObscured xmlns:a14="http://schemas.microsoft.com/office/drawing/2010/main"/>
-                      </a:ext>
-                    </a:extLst>
-                  </pic:spPr>
-                </pic:pic>
-              </a:graphicData>
-            </a:graphic>
-            <wp14:sizeRelH relativeFrom="page">
-              <wp14:pctWidth>0</wp14:pctWidth>
-            </wp14:sizeRelH>
-            <wp14:sizeRelV relativeFrom="page">
-              <wp14:pctHeight>0</wp14:pctHeight>
-            </wp14:sizeRelV>
-          </wp:anchor>
-        </w:drawing>
       </w:r>
     </w:p>
     <w:sectPr>

</xml_diff>